<commit_message>
feat: add feature sk tidak mampu
</commit_message>
<xml_diff>
--- a/resources/files/surat-keterangan-miskin-2.docx
+++ b/resources/files/surat-keterangan-miskin-2.docx
@@ -729,16 +729,7 @@
                 <w:szCs w:val="24"/>
                 <w:lang w:val="en-US" w:eastAsia="zh-CN"/>
               </w:rPr>
-              <w:t>Kelami</w:t>
-            </w:r>
-            <w:r>
-              <w:rPr>
-                <w:rFonts w:ascii="Arial" w:hAnsi="Arial" w:cs="Arial"/>
-                <w:sz w:val="24"/>
-                <w:szCs w:val="24"/>
-                <w:lang w:val="en-US" w:eastAsia="zh-CN"/>
-              </w:rPr>
-              <w:t>n</w:t>
+              <w:t>Kelamin</w:t>
             </w:r>
             <w:proofErr w:type="spellEnd"/>
           </w:p>
@@ -1269,49 +1260,43 @@
     <w:p>
       <w:pPr>
         <w:tabs>
-          <w:tab w:val="left" w:pos="3119"/>
-          <w:tab w:val="left" w:pos="3402"/>
+          <w:tab w:val="left" w:pos="0"/>
         </w:tabs>
-        <w:spacing w:after="300"/>
+        <w:spacing w:after="0"/>
         <w:jc w:val="both"/>
         <w:rPr>
           <w:rFonts w:ascii="Arial" w:hAnsi="Arial" w:cs="Arial"/>
           <w:sz w:val="24"/>
           <w:szCs w:val="24"/>
-          <w:lang w:val="en-US" w:eastAsia="zh-CN"/>
+          <w:lang w:eastAsia="zh-CN"/>
         </w:rPr>
       </w:pPr>
     </w:p>
     <w:tbl>
       <w:tblPr>
         <w:tblStyle w:val="KisiTabel"/>
-        <w:tblW w:w="0" w:type="auto"/>
+        <w:tblW w:w="8368" w:type="dxa"/>
         <w:tblInd w:w="704" w:type="dxa"/>
-        <w:tblBorders>
-          <w:top w:val="none" w:sz="0" w:space="0" w:color="auto"/>
-          <w:left w:val="none" w:sz="0" w:space="0" w:color="auto"/>
-          <w:bottom w:val="none" w:sz="0" w:space="0" w:color="auto"/>
-          <w:right w:val="none" w:sz="0" w:space="0" w:color="auto"/>
-          <w:insideH w:val="none" w:sz="0" w:space="0" w:color="auto"/>
-          <w:insideV w:val="none" w:sz="0" w:space="0" w:color="auto"/>
-        </w:tblBorders>
         <w:tblCellMar>
-          <w:left w:w="28" w:type="dxa"/>
+          <w:left w:w="0" w:type="dxa"/>
           <w:bottom w:w="57" w:type="dxa"/>
           <w:right w:w="0" w:type="dxa"/>
         </w:tblCellMar>
         <w:tblLook w:val="04A0" w:firstRow="1" w:lastRow="0" w:firstColumn="1" w:lastColumn="0" w:noHBand="0" w:noVBand="1"/>
       </w:tblPr>
       <w:tblGrid>
-        <w:gridCol w:w="8313"/>
+        <w:gridCol w:w="8368"/>
       </w:tblGrid>
       <w:tr>
-        <w:trPr>
-          <w:trHeight w:val="70"/>
-        </w:trPr>
         <w:tc>
           <w:tcPr>
-            <w:tcW w:w="8313" w:type="dxa"/>
+            <w:tcW w:w="8368" w:type="dxa"/>
+            <w:tcBorders>
+              <w:top w:val="nil"/>
+              <w:left w:val="nil"/>
+              <w:bottom w:val="nil"/>
+              <w:right w:val="nil"/>
+            </w:tcBorders>
           </w:tcPr>
           <w:p>
             <w:pPr>
@@ -1320,7 +1305,8 @@
                 <w:tab w:val="left" w:pos="3119"/>
                 <w:tab w:val="left" w:pos="3402"/>
               </w:tabs>
-              <w:ind w:left="0"/>
+              <w:spacing w:after="300"/>
+              <w:ind w:left="4"/>
               <w:jc w:val="both"/>
               <w:rPr>
                 <w:rFonts w:ascii="Arial" w:hAnsi="Arial" w:cs="Arial"/>
@@ -1336,19 +1322,548 @@
                 <w:szCs w:val="24"/>
                 <w:lang w:val="en-US" w:eastAsia="zh-CN"/>
               </w:rPr>
-              <w:t>${keperluan}</w:t>
+              <w:t xml:space="preserve">Berdasarkan </w:t>
+            </w:r>
+            <w:proofErr w:type="spellStart"/>
+            <w:r>
+              <w:rPr>
+                <w:rFonts w:ascii="Arial" w:hAnsi="Arial" w:cs="Arial"/>
+                <w:sz w:val="24"/>
+                <w:szCs w:val="24"/>
+                <w:lang w:val="en-US" w:eastAsia="zh-CN"/>
+              </w:rPr>
+              <w:t>surat</w:t>
+            </w:r>
+            <w:proofErr w:type="spellEnd"/>
+            <w:r>
+              <w:rPr>
+                <w:rFonts w:ascii="Arial" w:hAnsi="Arial" w:cs="Arial"/>
+                <w:sz w:val="24"/>
+                <w:szCs w:val="24"/>
+                <w:lang w:val="en-US" w:eastAsia="zh-CN"/>
+              </w:rPr>
+              <w:t xml:space="preserve"> </w:t>
+            </w:r>
+            <w:proofErr w:type="spellStart"/>
+            <w:r>
+              <w:rPr>
+                <w:rFonts w:ascii="Arial" w:hAnsi="Arial" w:cs="Arial"/>
+                <w:sz w:val="24"/>
+                <w:szCs w:val="24"/>
+                <w:lang w:val="en-US" w:eastAsia="zh-CN"/>
+              </w:rPr>
+              <w:t>pengantar</w:t>
+            </w:r>
+            <w:proofErr w:type="spellEnd"/>
+            <w:r>
+              <w:rPr>
+                <w:rFonts w:ascii="Arial" w:hAnsi="Arial" w:cs="Arial"/>
+                <w:sz w:val="24"/>
+                <w:szCs w:val="24"/>
+                <w:lang w:val="en-US" w:eastAsia="zh-CN"/>
+              </w:rPr>
+              <w:t xml:space="preserve"> </w:t>
+            </w:r>
+            <w:proofErr w:type="spellStart"/>
+            <w:r>
+              <w:rPr>
+                <w:rFonts w:ascii="Arial" w:hAnsi="Arial" w:cs="Arial"/>
+                <w:sz w:val="24"/>
+                <w:szCs w:val="24"/>
+                <w:lang w:val="en-US" w:eastAsia="zh-CN"/>
+              </w:rPr>
+              <w:t>Ketua</w:t>
+            </w:r>
+            <w:proofErr w:type="spellEnd"/>
+            <w:r>
+              <w:rPr>
+                <w:rFonts w:ascii="Arial" w:hAnsi="Arial" w:cs="Arial"/>
+                <w:sz w:val="24"/>
+                <w:szCs w:val="24"/>
+                <w:lang w:val="en-US" w:eastAsia="zh-CN"/>
+              </w:rPr>
+              <w:t xml:space="preserve"> RT </w:t>
+            </w:r>
+            <w:r>
+              <w:rPr>
+                <w:rFonts w:ascii="Arial" w:hAnsi="Arial" w:cs="Arial"/>
+                <w:sz w:val="24"/>
+                <w:szCs w:val="24"/>
+                <w:lang w:val="en-US" w:eastAsia="zh-CN"/>
+              </w:rPr>
+              <w:t xml:space="preserve">${rt} </w:t>
+            </w:r>
+            <w:r>
+              <w:rPr>
+                <w:rFonts w:ascii="Arial" w:hAnsi="Arial" w:cs="Arial"/>
+                <w:sz w:val="24"/>
+                <w:szCs w:val="24"/>
+                <w:lang w:val="en-US" w:eastAsia="zh-CN"/>
+              </w:rPr>
+              <w:t>$</w:t>
+            </w:r>
+            <w:r>
+              <w:rPr>
+                <w:rFonts w:ascii="Arial" w:hAnsi="Arial" w:cs="Arial"/>
+                <w:sz w:val="24"/>
+                <w:szCs w:val="24"/>
+                <w:lang w:val="en-US" w:eastAsia="zh-CN"/>
+              </w:rPr>
+              <w:t>{</w:t>
+            </w:r>
+            <w:proofErr w:type="spellStart"/>
+            <w:r>
+              <w:rPr>
+                <w:rFonts w:ascii="Arial" w:hAnsi="Arial" w:cs="Arial"/>
+                <w:sz w:val="24"/>
+                <w:szCs w:val="24"/>
+                <w:lang w:val="en-US" w:eastAsia="zh-CN"/>
+              </w:rPr>
+              <w:t>dusun</w:t>
+            </w:r>
+            <w:proofErr w:type="spellEnd"/>
+            <w:r>
+              <w:rPr>
+                <w:rFonts w:ascii="Arial" w:hAnsi="Arial" w:cs="Arial"/>
+                <w:sz w:val="24"/>
+                <w:szCs w:val="24"/>
+                <w:lang w:val="en-US" w:eastAsia="zh-CN"/>
+              </w:rPr>
+              <w:t>}</w:t>
+            </w:r>
+            <w:r>
+              <w:rPr>
+                <w:rFonts w:ascii="Arial" w:hAnsi="Arial" w:cs="Arial"/>
+                <w:sz w:val="24"/>
+                <w:szCs w:val="24"/>
+                <w:lang w:val="en-US" w:eastAsia="zh-CN"/>
+              </w:rPr>
+              <w:t xml:space="preserve"> $</w:t>
+            </w:r>
+            <w:r>
+              <w:rPr>
+                <w:rFonts w:ascii="Arial" w:hAnsi="Arial" w:cs="Arial"/>
+                <w:sz w:val="24"/>
+                <w:szCs w:val="24"/>
+                <w:lang w:val="en-US" w:eastAsia="zh-CN"/>
+              </w:rPr>
+              <w:t>{</w:t>
+            </w:r>
+            <w:proofErr w:type="spellStart"/>
+            <w:r>
+              <w:rPr>
+                <w:rFonts w:ascii="Arial" w:hAnsi="Arial" w:cs="Arial"/>
+                <w:sz w:val="24"/>
+                <w:szCs w:val="24"/>
+                <w:lang w:val="en-US" w:eastAsia="zh-CN"/>
+              </w:rPr>
+              <w:t>no_surat_rt</w:t>
+            </w:r>
+            <w:proofErr w:type="spellEnd"/>
+            <w:r>
+              <w:rPr>
+                <w:rFonts w:ascii="Arial" w:hAnsi="Arial" w:cs="Arial"/>
+                <w:sz w:val="24"/>
+                <w:szCs w:val="24"/>
+                <w:lang w:val="en-US" w:eastAsia="zh-CN"/>
+              </w:rPr>
+              <w:t>}</w:t>
+            </w:r>
+            <w:r>
+              <w:rPr>
+                <w:rFonts w:ascii="Arial" w:hAnsi="Arial" w:cs="Arial"/>
+                <w:sz w:val="24"/>
+                <w:szCs w:val="24"/>
+                <w:lang w:val="en-US" w:eastAsia="zh-CN"/>
+              </w:rPr>
+              <w:t xml:space="preserve"> </w:t>
+            </w:r>
+            <w:proofErr w:type="spellStart"/>
+            <w:r>
+              <w:rPr>
+                <w:rFonts w:ascii="Arial" w:hAnsi="Arial" w:cs="Arial"/>
+                <w:sz w:val="24"/>
+                <w:szCs w:val="24"/>
+                <w:lang w:val="en-US" w:eastAsia="zh-CN"/>
+              </w:rPr>
+              <w:t>Desa</w:t>
+            </w:r>
+            <w:proofErr w:type="spellEnd"/>
+            <w:r>
+              <w:rPr>
+                <w:rFonts w:ascii="Arial" w:hAnsi="Arial" w:cs="Arial"/>
+                <w:sz w:val="24"/>
+                <w:szCs w:val="24"/>
+                <w:lang w:val="en-US" w:eastAsia="zh-CN"/>
+              </w:rPr>
+              <w:t xml:space="preserve"> Sungai </w:t>
+            </w:r>
+            <w:proofErr w:type="spellStart"/>
+            <w:r>
+              <w:rPr>
+                <w:rFonts w:ascii="Arial" w:hAnsi="Arial" w:cs="Arial"/>
+                <w:sz w:val="24"/>
+                <w:szCs w:val="24"/>
+                <w:lang w:val="en-US" w:eastAsia="zh-CN"/>
+              </w:rPr>
+              <w:t>Rebo</w:t>
+            </w:r>
+            <w:proofErr w:type="spellEnd"/>
+            <w:r>
+              <w:rPr>
+                <w:rFonts w:ascii="Arial" w:hAnsi="Arial" w:cs="Arial"/>
+                <w:sz w:val="24"/>
+                <w:szCs w:val="24"/>
+                <w:lang w:val="en-US" w:eastAsia="zh-CN"/>
+              </w:rPr>
+              <w:t xml:space="preserve">. </w:t>
+            </w:r>
+            <w:proofErr w:type="spellStart"/>
+            <w:r>
+              <w:rPr>
+                <w:rFonts w:ascii="Arial" w:hAnsi="Arial" w:cs="Arial"/>
+                <w:sz w:val="24"/>
+                <w:szCs w:val="24"/>
+                <w:lang w:val="en-US" w:eastAsia="zh-CN"/>
+              </w:rPr>
+              <w:t>Tertanggal</w:t>
+            </w:r>
+            <w:proofErr w:type="spellEnd"/>
+            <w:r>
+              <w:rPr>
+                <w:rFonts w:ascii="Arial" w:hAnsi="Arial" w:cs="Arial"/>
+                <w:sz w:val="24"/>
+                <w:szCs w:val="24"/>
+                <w:lang w:val="en-US" w:eastAsia="zh-CN"/>
+              </w:rPr>
+              <w:t xml:space="preserve"> </w:t>
+            </w:r>
+            <w:r>
+              <w:rPr>
+                <w:rFonts w:ascii="Arial" w:hAnsi="Arial" w:cs="Arial"/>
+                <w:sz w:val="24"/>
+                <w:szCs w:val="24"/>
+                <w:lang w:val="en-US" w:eastAsia="zh-CN"/>
+              </w:rPr>
+              <w:t>${</w:t>
+            </w:r>
+            <w:proofErr w:type="spellStart"/>
+            <w:r>
+              <w:rPr>
+                <w:rFonts w:ascii="Arial" w:hAnsi="Arial" w:cs="Arial"/>
+                <w:sz w:val="24"/>
+                <w:szCs w:val="24"/>
+                <w:lang w:val="en-US" w:eastAsia="zh-CN"/>
+              </w:rPr>
+              <w:t>hari_ini</w:t>
+            </w:r>
+            <w:proofErr w:type="spellEnd"/>
+            <w:r>
+              <w:rPr>
+                <w:rFonts w:ascii="Arial" w:hAnsi="Arial" w:cs="Arial"/>
+                <w:sz w:val="24"/>
+                <w:szCs w:val="24"/>
+                <w:lang w:val="en-US" w:eastAsia="zh-CN"/>
+              </w:rPr>
+              <w:t>}</w:t>
+            </w:r>
+            <w:r>
+              <w:rPr>
+                <w:rFonts w:ascii="Arial" w:hAnsi="Arial" w:cs="Arial"/>
+                <w:sz w:val="24"/>
+                <w:szCs w:val="24"/>
+                <w:lang w:val="en-US" w:eastAsia="zh-CN"/>
+              </w:rPr>
+              <w:t xml:space="preserve"> </w:t>
+            </w:r>
+            <w:r>
+              <w:rPr>
+                <w:rFonts w:ascii="Arial" w:hAnsi="Arial" w:cs="Arial"/>
+                <w:sz w:val="24"/>
+                <w:szCs w:val="24"/>
+                <w:lang w:val="en-US" w:eastAsia="zh-CN"/>
+              </w:rPr>
+              <w:t xml:space="preserve">benar bahwa </w:t>
+            </w:r>
+            <w:proofErr w:type="spellStart"/>
+            <w:r>
+              <w:rPr>
+                <w:rFonts w:ascii="Arial" w:hAnsi="Arial" w:cs="Arial"/>
+                <w:sz w:val="24"/>
+                <w:szCs w:val="24"/>
+                <w:lang w:val="en-US" w:eastAsia="zh-CN"/>
+              </w:rPr>
+              <w:t>nama</w:t>
+            </w:r>
+            <w:proofErr w:type="spellEnd"/>
+            <w:r>
+              <w:rPr>
+                <w:rFonts w:ascii="Arial" w:hAnsi="Arial" w:cs="Arial"/>
+                <w:sz w:val="24"/>
+                <w:szCs w:val="24"/>
+                <w:lang w:val="en-US" w:eastAsia="zh-CN"/>
+              </w:rPr>
+              <w:t xml:space="preserve"> tersebut adalah </w:t>
+            </w:r>
+            <w:proofErr w:type="spellStart"/>
+            <w:r>
+              <w:rPr>
+                <w:rFonts w:ascii="Arial" w:hAnsi="Arial" w:cs="Arial"/>
+                <w:sz w:val="24"/>
+                <w:szCs w:val="24"/>
+                <w:lang w:val="en-US" w:eastAsia="zh-CN"/>
+              </w:rPr>
+              <w:t>penduduk</w:t>
+            </w:r>
+            <w:proofErr w:type="spellEnd"/>
+            <w:r>
+              <w:rPr>
+                <w:rFonts w:ascii="Arial" w:hAnsi="Arial" w:cs="Arial"/>
+                <w:sz w:val="24"/>
+                <w:szCs w:val="24"/>
+                <w:lang w:val="en-US" w:eastAsia="zh-CN"/>
+              </w:rPr>
+              <w:t xml:space="preserve"> </w:t>
+            </w:r>
+            <w:proofErr w:type="spellStart"/>
+            <w:r>
+              <w:rPr>
+                <w:rFonts w:ascii="Arial" w:hAnsi="Arial" w:cs="Arial"/>
+                <w:sz w:val="24"/>
+                <w:szCs w:val="24"/>
+                <w:lang w:val="en-US" w:eastAsia="zh-CN"/>
+              </w:rPr>
+              <w:t>Desa</w:t>
+            </w:r>
+            <w:proofErr w:type="spellEnd"/>
+            <w:r>
+              <w:rPr>
+                <w:rFonts w:ascii="Arial" w:hAnsi="Arial" w:cs="Arial"/>
+                <w:sz w:val="24"/>
+                <w:szCs w:val="24"/>
+                <w:lang w:val="en-US" w:eastAsia="zh-CN"/>
+              </w:rPr>
+              <w:t xml:space="preserve"> Sungai </w:t>
+            </w:r>
+            <w:proofErr w:type="spellStart"/>
+            <w:r>
+              <w:rPr>
+                <w:rFonts w:ascii="Arial" w:hAnsi="Arial" w:cs="Arial"/>
+                <w:sz w:val="24"/>
+                <w:szCs w:val="24"/>
+                <w:lang w:val="en-US" w:eastAsia="zh-CN"/>
+              </w:rPr>
+              <w:t>Rebo</w:t>
+            </w:r>
+            <w:proofErr w:type="spellEnd"/>
+            <w:r>
+              <w:rPr>
+                <w:rFonts w:ascii="Arial" w:hAnsi="Arial" w:cs="Arial"/>
+                <w:sz w:val="24"/>
+                <w:szCs w:val="24"/>
+                <w:lang w:val="en-US" w:eastAsia="zh-CN"/>
+              </w:rPr>
+              <w:t xml:space="preserve"> </w:t>
+            </w:r>
+            <w:proofErr w:type="spellStart"/>
+            <w:r>
+              <w:rPr>
+                <w:rFonts w:ascii="Arial" w:hAnsi="Arial" w:cs="Arial"/>
+                <w:sz w:val="24"/>
+                <w:szCs w:val="24"/>
+                <w:lang w:val="en-US" w:eastAsia="zh-CN"/>
+              </w:rPr>
+              <w:t>Kecamatan</w:t>
+            </w:r>
+            <w:proofErr w:type="spellEnd"/>
+            <w:r>
+              <w:rPr>
+                <w:rFonts w:ascii="Arial" w:hAnsi="Arial" w:cs="Arial"/>
+                <w:sz w:val="24"/>
+                <w:szCs w:val="24"/>
+                <w:lang w:val="en-US" w:eastAsia="zh-CN"/>
+              </w:rPr>
+              <w:t xml:space="preserve"> </w:t>
+            </w:r>
+            <w:proofErr w:type="spellStart"/>
+            <w:r>
+              <w:rPr>
+                <w:rFonts w:ascii="Arial" w:hAnsi="Arial" w:cs="Arial"/>
+                <w:sz w:val="24"/>
+                <w:szCs w:val="24"/>
+                <w:lang w:val="en-US" w:eastAsia="zh-CN"/>
+              </w:rPr>
+              <w:t>Banyuasin</w:t>
+            </w:r>
+            <w:proofErr w:type="spellEnd"/>
+            <w:r>
+              <w:rPr>
+                <w:rFonts w:ascii="Arial" w:hAnsi="Arial" w:cs="Arial"/>
+                <w:sz w:val="24"/>
+                <w:szCs w:val="24"/>
+                <w:lang w:val="en-US" w:eastAsia="zh-CN"/>
+              </w:rPr>
+              <w:t xml:space="preserve"> I </w:t>
+            </w:r>
+            <w:proofErr w:type="spellStart"/>
+            <w:r>
+              <w:rPr>
+                <w:rFonts w:ascii="Arial" w:hAnsi="Arial" w:cs="Arial"/>
+                <w:sz w:val="24"/>
+                <w:szCs w:val="24"/>
+                <w:lang w:val="en-US" w:eastAsia="zh-CN"/>
+              </w:rPr>
+              <w:t>Kabupaten</w:t>
+            </w:r>
+            <w:proofErr w:type="spellEnd"/>
+            <w:r>
+              <w:rPr>
+                <w:rFonts w:ascii="Arial" w:hAnsi="Arial" w:cs="Arial"/>
+                <w:sz w:val="24"/>
+                <w:szCs w:val="24"/>
+                <w:lang w:val="en-US" w:eastAsia="zh-CN"/>
+              </w:rPr>
+              <w:t xml:space="preserve"> </w:t>
+            </w:r>
+            <w:proofErr w:type="spellStart"/>
+            <w:r>
+              <w:rPr>
+                <w:rFonts w:ascii="Arial" w:hAnsi="Arial" w:cs="Arial"/>
+                <w:sz w:val="24"/>
+                <w:szCs w:val="24"/>
+                <w:lang w:val="en-US" w:eastAsia="zh-CN"/>
+              </w:rPr>
+              <w:t>Banyuasin</w:t>
+            </w:r>
+            <w:proofErr w:type="spellEnd"/>
+            <w:r>
+              <w:rPr>
+                <w:rFonts w:ascii="Arial" w:hAnsi="Arial" w:cs="Arial"/>
+                <w:sz w:val="24"/>
+                <w:szCs w:val="24"/>
+                <w:lang w:val="en-US" w:eastAsia="zh-CN"/>
+              </w:rPr>
+              <w:t>.</w:t>
+            </w:r>
+            <w:r>
+              <w:rPr>
+                <w:rFonts w:ascii="Arial" w:hAnsi="Arial" w:cs="Arial"/>
+                <w:sz w:val="24"/>
+                <w:szCs w:val="24"/>
+                <w:lang w:val="en-US" w:eastAsia="zh-CN"/>
+              </w:rPr>
+              <w:t xml:space="preserve"> </w:t>
+            </w:r>
+            <w:proofErr w:type="spellStart"/>
+            <w:r>
+              <w:rPr>
+                <w:rFonts w:ascii="Arial" w:hAnsi="Arial" w:cs="Arial"/>
+                <w:sz w:val="24"/>
+                <w:szCs w:val="24"/>
+                <w:lang w:val="en-US" w:eastAsia="zh-CN"/>
+              </w:rPr>
+              <w:t>Sebagaimana</w:t>
+            </w:r>
+            <w:proofErr w:type="spellEnd"/>
+            <w:r>
+              <w:rPr>
+                <w:rFonts w:ascii="Arial" w:hAnsi="Arial" w:cs="Arial"/>
+                <w:sz w:val="24"/>
+                <w:szCs w:val="24"/>
+                <w:lang w:val="en-US" w:eastAsia="zh-CN"/>
+              </w:rPr>
+              <w:t xml:space="preserve"> </w:t>
+            </w:r>
+            <w:proofErr w:type="spellStart"/>
+            <w:r>
+              <w:rPr>
+                <w:rFonts w:ascii="Arial" w:hAnsi="Arial" w:cs="Arial"/>
+                <w:sz w:val="24"/>
+                <w:szCs w:val="24"/>
+                <w:lang w:val="en-US" w:eastAsia="zh-CN"/>
+              </w:rPr>
+              <w:t>a</w:t>
+            </w:r>
+            <w:r>
+              <w:rPr>
+                <w:rFonts w:ascii="Arial" w:hAnsi="Arial" w:cs="Arial"/>
+                <w:sz w:val="24"/>
+                <w:szCs w:val="24"/>
+                <w:lang w:val="en-US" w:eastAsia="zh-CN"/>
+              </w:rPr>
+              <w:t>lamat</w:t>
+            </w:r>
+            <w:proofErr w:type="spellEnd"/>
+            <w:r>
+              <w:rPr>
+                <w:rFonts w:ascii="Arial" w:hAnsi="Arial" w:cs="Arial"/>
+                <w:sz w:val="24"/>
+                <w:szCs w:val="24"/>
+                <w:lang w:val="en-US" w:eastAsia="zh-CN"/>
+              </w:rPr>
+              <w:t xml:space="preserve"> </w:t>
+            </w:r>
+            <w:proofErr w:type="spellStart"/>
+            <w:r>
+              <w:rPr>
+                <w:rFonts w:ascii="Arial" w:hAnsi="Arial" w:cs="Arial"/>
+                <w:sz w:val="24"/>
+                <w:szCs w:val="24"/>
+                <w:lang w:val="en-US" w:eastAsia="zh-CN"/>
+              </w:rPr>
+              <w:t>diatas</w:t>
+            </w:r>
+            <w:proofErr w:type="spellEnd"/>
+            <w:r>
+              <w:rPr>
+                <w:rFonts w:ascii="Arial" w:hAnsi="Arial" w:cs="Arial"/>
+                <w:sz w:val="24"/>
+                <w:szCs w:val="24"/>
+                <w:lang w:val="en-US" w:eastAsia="zh-CN"/>
+              </w:rPr>
+              <w:t xml:space="preserve">, memang benar termasuk dari </w:t>
+            </w:r>
+            <w:proofErr w:type="spellStart"/>
+            <w:r>
+              <w:rPr>
+                <w:rFonts w:ascii="Arial" w:hAnsi="Arial" w:cs="Arial"/>
+                <w:sz w:val="24"/>
+                <w:szCs w:val="24"/>
+                <w:lang w:val="en-US" w:eastAsia="zh-CN"/>
+              </w:rPr>
+              <w:t>keluarga</w:t>
+            </w:r>
+            <w:proofErr w:type="spellEnd"/>
+            <w:r>
+              <w:rPr>
+                <w:rFonts w:ascii="Arial" w:hAnsi="Arial" w:cs="Arial"/>
+                <w:sz w:val="24"/>
+                <w:szCs w:val="24"/>
+                <w:lang w:val="en-US" w:eastAsia="zh-CN"/>
+              </w:rPr>
+              <w:t xml:space="preserve"> tidak mampu (</w:t>
+            </w:r>
+            <w:proofErr w:type="spellStart"/>
+            <w:r>
+              <w:rPr>
+                <w:rFonts w:ascii="Arial" w:hAnsi="Arial" w:cs="Arial"/>
+                <w:sz w:val="24"/>
+                <w:szCs w:val="24"/>
+                <w:lang w:val="en-US" w:eastAsia="zh-CN"/>
+              </w:rPr>
+              <w:t>Miskin</w:t>
+            </w:r>
+            <w:proofErr w:type="spellEnd"/>
+            <w:r>
+              <w:rPr>
+                <w:rFonts w:ascii="Arial" w:hAnsi="Arial" w:cs="Arial"/>
+                <w:sz w:val="24"/>
+                <w:szCs w:val="24"/>
+                <w:lang w:val="en-US" w:eastAsia="zh-CN"/>
+              </w:rPr>
+              <w:t xml:space="preserve">). </w:t>
             </w:r>
           </w:p>
-        </w:tc>
-      </w:tr>
-      <w:tr>
-        <w:trPr>
-          <w:trHeight w:val="70"/>
-        </w:trPr>
-        <w:tc>
-          <w:tcPr>
-            <w:tcW w:w="8313" w:type="dxa"/>
-          </w:tcPr>
           <w:p>
             <w:pPr>
               <w:pStyle w:val="DaftarParagraf"/>
@@ -1356,7 +1871,7 @@
                 <w:tab w:val="left" w:pos="3119"/>
                 <w:tab w:val="left" w:pos="3402"/>
               </w:tabs>
-              <w:ind w:left="0"/>
+              <w:ind w:left="4"/>
               <w:jc w:val="both"/>
               <w:rPr>
                 <w:rFonts w:ascii="Arial" w:hAnsi="Arial" w:cs="Arial"/>
@@ -1372,7 +1887,7 @@
                 <w:szCs w:val="24"/>
                 <w:lang w:val="en-US" w:eastAsia="zh-CN"/>
               </w:rPr>
-              <w:t>1. ${</w:t>
+              <w:t xml:space="preserve">Surat </w:t>
             </w:r>
             <w:proofErr w:type="spellStart"/>
             <w:r>
@@ -1382,7 +1897,7 @@
                 <w:szCs w:val="24"/>
                 <w:lang w:val="en-US" w:eastAsia="zh-CN"/>
               </w:rPr>
-              <w:t>nama</w:t>
+              <w:t>Keterangan</w:t>
             </w:r>
             <w:proofErr w:type="spellEnd"/>
             <w:r>
@@ -1392,27 +1907,7 @@
                 <w:szCs w:val="24"/>
                 <w:lang w:val="en-US" w:eastAsia="zh-CN"/>
               </w:rPr>
-              <w:t xml:space="preserve">} </w:t>
-            </w:r>
-            <w:proofErr w:type="gramStart"/>
-            <w:r>
-              <w:rPr>
-                <w:rFonts w:ascii="Arial" w:hAnsi="Arial" w:cs="Arial"/>
-                <w:sz w:val="24"/>
-                <w:szCs w:val="24"/>
-                <w:lang w:val="en-US" w:eastAsia="zh-CN"/>
-              </w:rPr>
-              <w:t>( $</w:t>
-            </w:r>
-            <w:proofErr w:type="gramEnd"/>
-            <w:r>
-              <w:rPr>
-                <w:rFonts w:ascii="Arial" w:hAnsi="Arial" w:cs="Arial"/>
-                <w:sz w:val="24"/>
-                <w:szCs w:val="24"/>
-                <w:lang w:val="en-US" w:eastAsia="zh-CN"/>
-              </w:rPr>
-              <w:t>{</w:t>
+              <w:t xml:space="preserve"> ini </w:t>
             </w:r>
             <w:proofErr w:type="spellStart"/>
             <w:r>
@@ -1422,7 +1917,7 @@
                 <w:szCs w:val="24"/>
                 <w:lang w:val="en-US" w:eastAsia="zh-CN"/>
               </w:rPr>
-              <w:t>nik</w:t>
+              <w:t>diberikan</w:t>
             </w:r>
             <w:proofErr w:type="spellEnd"/>
             <w:r>
@@ -1432,28 +1927,70 @@
                 <w:szCs w:val="24"/>
                 <w:lang w:val="en-US" w:eastAsia="zh-CN"/>
               </w:rPr>
-              <w:t>} )</w:t>
-            </w:r>
-            <w:bookmarkStart w:id="0" w:name="_GoBack"/>
-            <w:bookmarkEnd w:id="0"/>
+              <w:t xml:space="preserve">: </w:t>
+            </w:r>
+            <w:r>
+              <w:rPr>
+                <w:rFonts w:ascii="Arial" w:hAnsi="Arial" w:cs="Arial"/>
+                <w:sz w:val="24"/>
+                <w:szCs w:val="24"/>
+                <w:lang w:val="en-US" w:eastAsia="zh-CN"/>
+              </w:rPr>
+              <w:t>${keperluan}</w:t>
+            </w:r>
+          </w:p>
+        </w:tc>
+      </w:tr>
+      <w:tr>
+        <w:tc>
+          <w:tcPr>
+            <w:tcW w:w="8368" w:type="dxa"/>
+            <w:tcBorders>
+              <w:top w:val="nil"/>
+              <w:left w:val="nil"/>
+              <w:bottom w:val="nil"/>
+              <w:right w:val="nil"/>
+            </w:tcBorders>
+          </w:tcPr>
+          <w:p>
+            <w:pPr>
+              <w:tabs>
+                <w:tab w:val="left" w:pos="0"/>
+              </w:tabs>
+              <w:jc w:val="both"/>
+              <w:rPr>
+                <w:rFonts w:ascii="Arial" w:hAnsi="Arial" w:cs="Arial"/>
+              </w:rPr>
+            </w:pPr>
+            <w:r>
+              <w:rPr>
+                <w:rFonts w:ascii="Arial" w:hAnsi="Arial" w:cs="Arial"/>
+                <w:sz w:val="24"/>
+              </w:rPr>
+              <w:t>${</w:t>
+            </w:r>
+            <w:proofErr w:type="spellStart"/>
+            <w:r>
+              <w:rPr>
+                <w:rFonts w:ascii="Arial" w:hAnsi="Arial" w:cs="Arial"/>
+                <w:sz w:val="24"/>
+              </w:rPr>
+              <w:t>anggota_keluarga_list</w:t>
+            </w:r>
+            <w:proofErr w:type="spellEnd"/>
+            <w:r>
+              <w:rPr>
+                <w:rFonts w:ascii="Arial" w:hAnsi="Arial" w:cs="Arial"/>
+                <w:sz w:val="24"/>
+              </w:rPr>
+              <w:t>}</w:t>
+            </w:r>
           </w:p>
         </w:tc>
       </w:tr>
     </w:tbl>
     <w:p>
       <w:pPr>
-        <w:spacing w:after="0"/>
-        <w:jc w:val="both"/>
-        <w:rPr>
-          <w:rFonts w:ascii="Arial" w:hAnsi="Arial" w:cs="Arial"/>
-          <w:sz w:val="24"/>
-          <w:szCs w:val="24"/>
-          <w:lang w:eastAsia="zh-CN"/>
-        </w:rPr>
-      </w:pPr>
-    </w:p>
-    <w:p>
-      <w:pPr>
         <w:tabs>
           <w:tab w:val="left" w:pos="0"/>
         </w:tabs>
@@ -1463,27 +2000,11 @@
           <w:rFonts w:ascii="Arial" w:hAnsi="Arial" w:cs="Arial"/>
           <w:sz w:val="24"/>
           <w:szCs w:val="24"/>
-          <w:lang w:val="en-US" w:eastAsia="zh-CN"/>
-        </w:rPr>
-      </w:pPr>
-      <w:r>
-        <w:rPr>
-          <w:rFonts w:ascii="Arial" w:hAnsi="Arial" w:cs="Arial"/>
-          <w:sz w:val="24"/>
-          <w:szCs w:val="24"/>
           <w:lang w:eastAsia="zh-CN"/>
         </w:rPr>
-        <w:t>Demikianlah surat keterangan</w:t>
-      </w:r>
-      <w:r>
-        <w:rPr>
-          <w:rFonts w:ascii="Arial" w:hAnsi="Arial" w:cs="Arial"/>
-          <w:sz w:val="24"/>
-          <w:szCs w:val="24"/>
-          <w:lang w:val="en-US" w:eastAsia="zh-CN"/>
-        </w:rPr>
-        <w:t xml:space="preserve"> ini kami buat dengan sebenarnya dan dapat dipergunakan sebagaimana mestinya.</w:t>
-      </w:r>
+      </w:pPr>
+      <w:bookmarkStart w:id="0" w:name="_GoBack"/>
+      <w:bookmarkEnd w:id="0"/>
     </w:p>
     <w:p>
       <w:pPr>
@@ -1499,6 +2020,39 @@
           <w:lang w:val="en-US" w:eastAsia="zh-CN"/>
         </w:rPr>
       </w:pPr>
+      <w:r>
+        <w:rPr>
+          <w:rFonts w:ascii="Arial" w:hAnsi="Arial" w:cs="Arial"/>
+          <w:sz w:val="24"/>
+          <w:szCs w:val="24"/>
+          <w:lang w:eastAsia="zh-CN"/>
+        </w:rPr>
+        <w:t>Demikianlah surat keterangan</w:t>
+      </w:r>
+      <w:r>
+        <w:rPr>
+          <w:rFonts w:ascii="Arial" w:hAnsi="Arial" w:cs="Arial"/>
+          <w:sz w:val="24"/>
+          <w:szCs w:val="24"/>
+          <w:lang w:val="en-US" w:eastAsia="zh-CN"/>
+        </w:rPr>
+        <w:t xml:space="preserve"> ini kami buat dengan sebenarnya dan dapat dipergunakan sebagaimana mestinya.</w:t>
+      </w:r>
+    </w:p>
+    <w:p>
+      <w:pPr>
+        <w:tabs>
+          <w:tab w:val="left" w:pos="0"/>
+        </w:tabs>
+        <w:spacing w:after="0"/>
+        <w:jc w:val="both"/>
+        <w:rPr>
+          <w:rFonts w:ascii="Arial" w:hAnsi="Arial" w:cs="Arial"/>
+          <w:sz w:val="24"/>
+          <w:szCs w:val="24"/>
+          <w:lang w:val="en-US" w:eastAsia="zh-CN"/>
+        </w:rPr>
+      </w:pPr>
     </w:p>
     <w:p>
       <w:pPr>
@@ -1610,7 +2164,7 @@
           <w:b/>
           <w:lang w:val="en-US" w:eastAsia="zh-CN"/>
         </w:rPr>
-        <w:t>tanggal_surat</w:t>
+        <w:t>hari_ini</w:t>
       </w:r>
       <w:proofErr w:type="spellEnd"/>
       <w:r>
@@ -1870,40 +2424,39 @@
         </w:rPr>
         <w:t xml:space="preserve">     </w:t>
       </w:r>
-      <w:r>
+    </w:p>
+    <w:p>
+      <w:pPr>
+        <w:spacing w:after="0"/>
+        <w:jc w:val="both"/>
         <w:rPr>
           <w:rFonts w:ascii="Arial" w:hAnsi="Arial" w:cs="Arial"/>
           <w:b/>
           <w:lang w:val="en-ID" w:eastAsia="zh-CN"/>
         </w:rPr>
-        <w:t>${</w:t>
-      </w:r>
-      <w:proofErr w:type="spellStart"/>
-      <w:r>
+      </w:pPr>
+    </w:p>
+    <w:p>
+      <w:pPr>
+        <w:spacing w:after="0"/>
+        <w:jc w:val="both"/>
         <w:rPr>
           <w:rFonts w:ascii="Arial" w:hAnsi="Arial" w:cs="Arial"/>
           <w:b/>
           <w:lang w:val="en-ID" w:eastAsia="zh-CN"/>
         </w:rPr>
-        <w:t>ttd</w:t>
-      </w:r>
-      <w:proofErr w:type="spellEnd"/>
-      <w:r>
+      </w:pPr>
+    </w:p>
+    <w:p>
+      <w:pPr>
+        <w:spacing w:after="0"/>
+        <w:jc w:val="both"/>
         <w:rPr>
           <w:rFonts w:ascii="Arial" w:hAnsi="Arial" w:cs="Arial"/>
           <w:b/>
           <w:lang w:val="en-ID" w:eastAsia="zh-CN"/>
         </w:rPr>
-        <w:t>}</w:t>
-      </w:r>
-      <w:r>
-        <w:rPr>
-          <w:rFonts w:ascii="Arial" w:hAnsi="Arial" w:cs="Arial"/>
-          <w:b/>
-          <w:lang w:val="en-ID" w:eastAsia="zh-CN"/>
-        </w:rPr>
-        <w:t xml:space="preserve">       </w:t>
-      </w:r>
+      </w:pPr>
       <w:r>
         <w:rPr>
           <w:rFonts w:ascii="Arial" w:hAnsi="Arial" w:cs="Arial"/>
@@ -2505,7 +3058,7 @@
             </wp:anchor>
           </w:drawing>
         </mc:Choice>
-        <mc:Fallback xmlns:oel="http://schemas.microsoft.com/office/2019/extlst" xmlns:w16cex="http://schemas.microsoft.com/office/word/2018/wordml/cex" xmlns:w16="http://schemas.microsoft.com/office/word/2018/wordml" xmlns:w16du="http://schemas.microsoft.com/office/word/2023/wordml/word16du" xmlns:w16sdtdh="http://schemas.microsoft.com/office/word/2020/wordml/sdtdatahash" xmlns:w16sdtfl="http://schemas.microsoft.com/office/word/2024/wordml/sdtformatlock">
+        <mc:Fallback xmlns:w16sdtfl="http://schemas.microsoft.com/office/word/2024/wordml/sdtformatlock" xmlns:w16sdtdh="http://schemas.microsoft.com/office/word/2020/wordml/sdtdatahash" xmlns:w16du="http://schemas.microsoft.com/office/word/2023/wordml/word16du" xmlns:w16="http://schemas.microsoft.com/office/word/2018/wordml" xmlns:w16cex="http://schemas.microsoft.com/office/word/2018/wordml/cex" xmlns:oel="http://schemas.microsoft.com/office/2019/extlst">
           <w:pict>
             <v:shapetype w14:anchorId="6157C93D" id="_x0000_t32" coordsize="21600,21600" o:spt="32" o:oned="t" path="m,l21600,21600e" filled="f">
               <v:path arrowok="t" fillok="f" o:connecttype="none"/>
@@ -7443,7 +7996,7 @@
 </file>
 
 <file path=customXml/itemProps1.xml><?xml version="1.0" encoding="utf-8"?>
-<ds:datastoreItem xmlns:ds="http://schemas.openxmlformats.org/officeDocument/2006/customXml" ds:itemID="{C9EE9860-A410-4460-A8E2-0F051612E50C}">
+<ds:datastoreItem xmlns:ds="http://schemas.openxmlformats.org/officeDocument/2006/customXml" ds:itemID="{B6382A71-A177-4C7E-B430-F8166FDD44C8}">
   <ds:schemaRefs>
     <ds:schemaRef ds:uri="http://schemas.openxmlformats.org/officeDocument/2006/bibliography"/>
   </ds:schemaRefs>

</xml_diff>